<commit_message>
Finishing up user guide
</commit_message>
<xml_diff>
--- a/GlassSizeEstimatorUserGuide.docx
+++ b/GlassSizeEstimatorUserGuide.docx
@@ -102,41 +102,176 @@
         <w:rPr>
           <w:color w:val="000000"/>
         </w:rPr>
-        <w:t>The Glass Size Estimator is a WinForms application des</w:t>
-      </w:r>
-      <w:r>
-        <w:rPr>
-          <w:color w:val="000000"/>
-        </w:rPr>
-        <w:t>igned to run on Windows machines</w:t>
-      </w:r>
-      <w:r>
-        <w:rPr>
-          <w:color w:val="000000"/>
-        </w:rPr>
-        <w:t xml:space="preserve">. </w:t>
+        <w:t xml:space="preserve">The Glass Size Estimator is a WinForms application designed to run on Windows machines. This application eliminates the human error from estimating glass door cuts by calculating the measurements automatically based on the inputs provided by the user. This application was designed to read the data of JSON configuration files containing product lines containing a list of expected inputs, expected outputs, and a state machine defining the logic to calculate the outputs given the values provided for the inputs by the user. All product lines in the configuration file are able to be selected from a list by the user. The inputs and outputs are added to the application form dynamically when a product line is clicked based on the input/output properties defined in the configuration file. This design of making the application driven by the data of the configuration files allows the client to edit these configuration files as more product lines are required for users, with no code changes necessary. </w:t>
+      </w:r>
+    </w:p>
+    <w:p>
+      <w:pPr>
+        <w:pStyle w:val="Heading1"/>
+        <w:spacing w:line="480" w:lineRule="auto"/>
+      </w:pPr>
+      <w:r>
+        <w:t>2. Installation Guide</w:t>
+      </w:r>
+    </w:p>
+    <w:p>
+      <w:pPr>
+        <w:pStyle w:val="ListParagraph"/>
+        <w:numPr>
+          <w:ilvl w:val="0"/>
+          <w:numId w:val="2"/>
+        </w:numPr>
+        <w:spacing w:line="480" w:lineRule="auto"/>
+      </w:pPr>
+      <w:r>
+        <w:t>Run ‘GlassEstimatorSetup.msi’</w:t>
+      </w:r>
+    </w:p>
+    <w:p>
+      <w:pPr>
+        <w:pStyle w:val="ListParagraph"/>
+        <w:numPr>
+          <w:ilvl w:val="0"/>
+          <w:numId w:val="2"/>
+        </w:numPr>
+        <w:spacing w:line="480" w:lineRule="auto"/>
+      </w:pPr>
+      <w:r>
+        <w:t>Navigate to the installatio</w:t>
       </w:r>
       <w:bookmarkStart w:id="0" w:name="_GoBack"/>
       <w:bookmarkEnd w:id="0"/>
       <w:r>
-        <w:rPr>
-          <w:color w:val="000000"/>
-        </w:rPr>
-        <w:t xml:space="preserve">This application eliminates the human error from estimating glass door cuts by calculating the measurements automatically based on the inputs provided by the user. This application was designed to read the data of JSON configuration files containing product lines containing a list of expected inputs, expected outputs, and a state machine defining the logic to calculate the outputs given the values provided for the inputs by the user. All product lines in the configuration file are able to be selected from a list by the user. The inputs and outputs are added to the application form dynamically when a product line is clicked based on the input/output properties defined in the configuration file. This design of making the application driven by the data of the configuration files allows the client to edit these configuration files as more product lines are required for users, with no code changes necessary. </w:t>
-      </w:r>
-    </w:p>
-    <w:p>
-      <w:pPr>
-        <w:pStyle w:val="Heading1"/>
-      </w:pPr>
-      <w:r>
-        <w:t>2. Installation Guide</w:t>
-      </w:r>
-    </w:p>
-    <w:p/>
-    <w:p>
-      <w:r>
-        <w:t>[Describe Installation Process]</w:t>
+        <w:t>n location</w:t>
+      </w:r>
+    </w:p>
+    <w:p>
+      <w:pPr>
+        <w:pStyle w:val="ListParagraph"/>
+        <w:numPr>
+          <w:ilvl w:val="1"/>
+          <w:numId w:val="2"/>
+        </w:numPr>
+        <w:spacing w:line="480" w:lineRule="auto"/>
+      </w:pPr>
+      <w:r>
+        <w:t>‘C:/Program Files (x86)/</w:t>
+      </w:r>
+      <w:proofErr w:type="spellStart"/>
+      <w:r>
+        <w:t>HMICardinal</w:t>
+      </w:r>
+      <w:proofErr w:type="spellEnd"/>
+      <w:r>
+        <w:t>/</w:t>
+      </w:r>
+      <w:proofErr w:type="spellStart"/>
+      <w:r>
+        <w:t>GlassEstimatorSetup</w:t>
+      </w:r>
+      <w:proofErr w:type="spellEnd"/>
+      <w:r>
+        <w:t xml:space="preserve">’ or </w:t>
+      </w:r>
+      <w:r>
+        <w:t>‘C:/Program Files/</w:t>
+      </w:r>
+      <w:proofErr w:type="spellStart"/>
+      <w:r>
+        <w:t>HMICardinal</w:t>
+      </w:r>
+      <w:proofErr w:type="spellEnd"/>
+      <w:r>
+        <w:t>/</w:t>
+      </w:r>
+      <w:proofErr w:type="spellStart"/>
+      <w:r>
+        <w:t>GlassEstimatorSetup</w:t>
+      </w:r>
+      <w:proofErr w:type="spellEnd"/>
+      <w:r>
+        <w:t>’</w:t>
+      </w:r>
+    </w:p>
+    <w:p>
+      <w:pPr>
+        <w:pStyle w:val="ListParagraph"/>
+        <w:numPr>
+          <w:ilvl w:val="0"/>
+          <w:numId w:val="2"/>
+        </w:numPr>
+        <w:spacing w:line="480" w:lineRule="auto"/>
+      </w:pPr>
+      <w:r>
+        <w:t>Copy ‘</w:t>
+      </w:r>
+      <w:proofErr w:type="spellStart"/>
+      <w:r>
+        <w:t>product_line_config.json</w:t>
+      </w:r>
+      <w:proofErr w:type="spellEnd"/>
+      <w:r>
+        <w:t>’ to the directory</w:t>
+      </w:r>
+    </w:p>
+    <w:p>
+      <w:pPr>
+        <w:pStyle w:val="ListParagraph"/>
+        <w:numPr>
+          <w:ilvl w:val="1"/>
+          <w:numId w:val="2"/>
+        </w:numPr>
+        <w:spacing w:line="480" w:lineRule="auto"/>
+      </w:pPr>
+      <w:r>
+        <w:t>This is the file that can be modified to adjust and add product lines</w:t>
+      </w:r>
+    </w:p>
+    <w:p>
+      <w:pPr>
+        <w:pStyle w:val="ListParagraph"/>
+        <w:numPr>
+          <w:ilvl w:val="0"/>
+          <w:numId w:val="2"/>
+        </w:numPr>
+        <w:spacing w:line="480" w:lineRule="auto"/>
+      </w:pPr>
+      <w:r>
+        <w:t>Copy ‘</w:t>
+      </w:r>
+      <w:proofErr w:type="spellStart"/>
+      <w:r>
+        <w:t>stock_glass_line_config.json</w:t>
+      </w:r>
+      <w:proofErr w:type="spellEnd"/>
+      <w:r>
+        <w:t>’ to the directory</w:t>
+      </w:r>
+    </w:p>
+    <w:p>
+      <w:pPr>
+        <w:pStyle w:val="ListParagraph"/>
+        <w:numPr>
+          <w:ilvl w:val="1"/>
+          <w:numId w:val="2"/>
+        </w:numPr>
+        <w:spacing w:line="480" w:lineRule="auto"/>
+      </w:pPr>
+      <w:r>
+        <w:t>This is the file that can be modified to adjust and add stock information</w:t>
+      </w:r>
+    </w:p>
+    <w:p>
+      <w:pPr>
+        <w:pStyle w:val="ListParagraph"/>
+        <w:numPr>
+          <w:ilvl w:val="0"/>
+          <w:numId w:val="2"/>
+        </w:numPr>
+        <w:spacing w:line="480" w:lineRule="auto"/>
+      </w:pPr>
+      <w:r>
+        <w:t>Run ‘Glass Size Estimator.exe’</w:t>
       </w:r>
     </w:p>
     <w:p>
@@ -146,6 +281,7 @@
         <w:contextualSpacing/>
       </w:pPr>
       <w:r>
+        <w:lastRenderedPageBreak/>
         <w:t>3</w:t>
       </w:r>
       <w:r>
@@ -166,19 +302,7 @@
         <w:rPr>
           <w:color w:val="000000"/>
         </w:rPr>
-        <w:t xml:space="preserve">The Glass Size Estimator requires a computer running any version of the Windows operating system that has </w:t>
-      </w:r>
-      <w:r>
-        <w:rPr>
-          <w:color w:val="000000"/>
-        </w:rPr>
-        <w:t>the</w:t>
-      </w:r>
-      <w:r>
-        <w:rPr>
-          <w:color w:val="000000"/>
-        </w:rPr>
-        <w:t xml:space="preserve"> .Net Framework version 4.6 installed.</w:t>
+        <w:t>The Glass Size Estimator requires a computer running any version of the Windows operating system that has the .Net Framework version 4.6 installed.</w:t>
       </w:r>
     </w:p>
     <w:p>
@@ -187,7 +311,6 @@
         <w:spacing w:line="480" w:lineRule="auto"/>
       </w:pPr>
       <w:r>
-        <w:lastRenderedPageBreak/>
         <w:t>3.1. Application Workflow Diagram</w:t>
       </w:r>
     </w:p>
@@ -341,6 +464,7 @@
         <w:contextualSpacing/>
       </w:pPr>
       <w:r>
+        <w:lastRenderedPageBreak/>
         <w:t xml:space="preserve">Each product lines should be defined in the array of </w:t>
       </w:r>
       <w:proofErr w:type="spellStart"/>
@@ -453,7 +577,6 @@
         <w:contextualSpacing/>
       </w:pPr>
       <w:r>
-        <w:lastRenderedPageBreak/>
         <w:t xml:space="preserve">    }</w:t>
       </w:r>
     </w:p>
@@ -930,6 +1053,7 @@
         <w:contextualSpacing/>
       </w:pPr>
       <w:r>
+        <w:lastRenderedPageBreak/>
         <w:t xml:space="preserve">          "Name": "</w:t>
       </w:r>
       <w:proofErr w:type="spellStart"/>
@@ -1006,7 +1130,6 @@
         <w:contextualSpacing/>
       </w:pPr>
       <w:r>
-        <w:lastRenderedPageBreak/>
         <w:t xml:space="preserve">        },</w:t>
       </w:r>
     </w:p>
@@ -5489,6 +5612,92 @@
 <file path=word/numbering.xml><?xml version="1.0" encoding="utf-8"?>
 <w:numbering xmlns:wpc="http://schemas.microsoft.com/office/word/2010/wordprocessingCanvas" xmlns:mc="http://schemas.openxmlformats.org/markup-compatibility/2006" xmlns:o="urn:schemas-microsoft-com:office:office" xmlns:r="http://schemas.openxmlformats.org/officeDocument/2006/relationships" xmlns:m="http://schemas.openxmlformats.org/officeDocument/2006/math" xmlns:v="urn:schemas-microsoft-com:vml" xmlns:wp14="http://schemas.microsoft.com/office/word/2010/wordprocessingDrawing" xmlns:wp="http://schemas.openxmlformats.org/drawingml/2006/wordprocessingDrawing" xmlns:w10="urn:schemas-microsoft-com:office:word" xmlns:w="http://schemas.openxmlformats.org/wordprocessingml/2006/main" xmlns:w14="http://schemas.microsoft.com/office/word/2010/wordml" xmlns:w15="http://schemas.microsoft.com/office/word/2012/wordml" xmlns:wpg="http://schemas.microsoft.com/office/word/2010/wordprocessingGroup" xmlns:wpi="http://schemas.microsoft.com/office/word/2010/wordprocessingInk" xmlns:wne="http://schemas.microsoft.com/office/word/2006/wordml" xmlns:wps="http://schemas.microsoft.com/office/word/2010/wordprocessingShape" mc:Ignorable="w14 w15 wp14">
   <w:abstractNum w:abstractNumId="0" w15:restartNumberingAfterBreak="0">
+    <w:nsid w:val="37167371"/>
+    <w:multiLevelType w:val="hybridMultilevel"/>
+    <w:tmpl w:val="FB8A9B04"/>
+    <w:lvl w:ilvl="0" w:tplc="0409000F">
+      <w:start w:val="1"/>
+      <w:numFmt w:val="decimal"/>
+      <w:lvlText w:val="%1."/>
+      <w:lvlJc w:val="left"/>
+      <w:pPr>
+        <w:ind w:left="720" w:hanging="360"/>
+      </w:pPr>
+    </w:lvl>
+    <w:lvl w:ilvl="1" w:tplc="04090019">
+      <w:start w:val="1"/>
+      <w:numFmt w:val="lowerLetter"/>
+      <w:lvlText w:val="%2."/>
+      <w:lvlJc w:val="left"/>
+      <w:pPr>
+        <w:ind w:left="1440" w:hanging="360"/>
+      </w:pPr>
+    </w:lvl>
+    <w:lvl w:ilvl="2" w:tplc="0409001B" w:tentative="1">
+      <w:start w:val="1"/>
+      <w:numFmt w:val="lowerRoman"/>
+      <w:lvlText w:val="%3."/>
+      <w:lvlJc w:val="right"/>
+      <w:pPr>
+        <w:ind w:left="2160" w:hanging="180"/>
+      </w:pPr>
+    </w:lvl>
+    <w:lvl w:ilvl="3" w:tplc="0409000F" w:tentative="1">
+      <w:start w:val="1"/>
+      <w:numFmt w:val="decimal"/>
+      <w:lvlText w:val="%4."/>
+      <w:lvlJc w:val="left"/>
+      <w:pPr>
+        <w:ind w:left="2880" w:hanging="360"/>
+      </w:pPr>
+    </w:lvl>
+    <w:lvl w:ilvl="4" w:tplc="04090019" w:tentative="1">
+      <w:start w:val="1"/>
+      <w:numFmt w:val="lowerLetter"/>
+      <w:lvlText w:val="%5."/>
+      <w:lvlJc w:val="left"/>
+      <w:pPr>
+        <w:ind w:left="3600" w:hanging="360"/>
+      </w:pPr>
+    </w:lvl>
+    <w:lvl w:ilvl="5" w:tplc="0409001B" w:tentative="1">
+      <w:start w:val="1"/>
+      <w:numFmt w:val="lowerRoman"/>
+      <w:lvlText w:val="%6."/>
+      <w:lvlJc w:val="right"/>
+      <w:pPr>
+        <w:ind w:left="4320" w:hanging="180"/>
+      </w:pPr>
+    </w:lvl>
+    <w:lvl w:ilvl="6" w:tplc="0409000F" w:tentative="1">
+      <w:start w:val="1"/>
+      <w:numFmt w:val="decimal"/>
+      <w:lvlText w:val="%7."/>
+      <w:lvlJc w:val="left"/>
+      <w:pPr>
+        <w:ind w:left="5040" w:hanging="360"/>
+      </w:pPr>
+    </w:lvl>
+    <w:lvl w:ilvl="7" w:tplc="04090019" w:tentative="1">
+      <w:start w:val="1"/>
+      <w:numFmt w:val="lowerLetter"/>
+      <w:lvlText w:val="%8."/>
+      <w:lvlJc w:val="left"/>
+      <w:pPr>
+        <w:ind w:left="5760" w:hanging="360"/>
+      </w:pPr>
+    </w:lvl>
+    <w:lvl w:ilvl="8" w:tplc="0409001B" w:tentative="1">
+      <w:start w:val="1"/>
+      <w:numFmt w:val="lowerRoman"/>
+      <w:lvlText w:val="%9."/>
+      <w:lvlJc w:val="right"/>
+      <w:pPr>
+        <w:ind w:left="6480" w:hanging="180"/>
+      </w:pPr>
+    </w:lvl>
+  </w:abstractNum>
+  <w:abstractNum w:abstractNumId="1" w15:restartNumberingAfterBreak="0">
     <w:nsid w:val="5DD90AEC"/>
     <w:multiLevelType w:val="hybridMultilevel"/>
     <w:tmpl w:val="744AC792"/>
@@ -5602,6 +5811,9 @@
     </w:lvl>
   </w:abstractNum>
   <w:num w:numId="1">
+    <w:abstractNumId w:val="1"/>
+  </w:num>
+  <w:num w:numId="2">
     <w:abstractNumId w:val="0"/>
   </w:num>
 </w:numbering>

</xml_diff>

<commit_message>
Edited installation documentation, added full guide
</commit_message>
<xml_diff>
--- a/GlassSizeEstimatorUserGuide.docx
+++ b/GlassSizeEstimatorUserGuide.docx
@@ -1,6 +1,6 @@
 
 <file path=word/document.xml><?xml version="1.0" encoding="utf-8"?>
-<w:document xmlns:wpc="http://schemas.microsoft.com/office/word/2010/wordprocessingCanvas" xmlns:mc="http://schemas.openxmlformats.org/markup-compatibility/2006" xmlns:o="urn:schemas-microsoft-com:office:office" xmlns:r="http://schemas.openxmlformats.org/officeDocument/2006/relationships" xmlns:m="http://schemas.openxmlformats.org/officeDocument/2006/math" xmlns:v="urn:schemas-microsoft-com:vml" xmlns:wp14="http://schemas.microsoft.com/office/word/2010/wordprocessingDrawing" xmlns:wp="http://schemas.openxmlformats.org/drawingml/2006/wordprocessingDrawing" xmlns:w10="urn:schemas-microsoft-com:office:word" xmlns:w="http://schemas.openxmlformats.org/wordprocessingml/2006/main" xmlns:w14="http://schemas.microsoft.com/office/word/2010/wordml" xmlns:w15="http://schemas.microsoft.com/office/word/2012/wordml" xmlns:wpg="http://schemas.microsoft.com/office/word/2010/wordprocessingGroup" xmlns:wpi="http://schemas.microsoft.com/office/word/2010/wordprocessingInk" xmlns:wne="http://schemas.microsoft.com/office/word/2006/wordml" xmlns:wps="http://schemas.microsoft.com/office/word/2010/wordprocessingShape" mc:Ignorable="w14 w15 wp14">
+<w:document xmlns:wpc="http://schemas.microsoft.com/office/word/2010/wordprocessingCanvas" xmlns:cx="http://schemas.microsoft.com/office/drawing/2014/chartex" xmlns:cx1="http://schemas.microsoft.com/office/drawing/2015/9/8/chartex" xmlns:cx2="http://schemas.microsoft.com/office/drawing/2015/10/21/chartex" xmlns:cx3="http://schemas.microsoft.com/office/drawing/2016/5/9/chartex" xmlns:cx4="http://schemas.microsoft.com/office/drawing/2016/5/10/chartex" xmlns:cx5="http://schemas.microsoft.com/office/drawing/2016/5/11/chartex" xmlns:cx6="http://schemas.microsoft.com/office/drawing/2016/5/12/chartex" xmlns:cx7="http://schemas.microsoft.com/office/drawing/2016/5/13/chartex" xmlns:cx8="http://schemas.microsoft.com/office/drawing/2016/5/14/chartex" xmlns:mc="http://schemas.openxmlformats.org/markup-compatibility/2006" xmlns:aink="http://schemas.microsoft.com/office/drawing/2016/ink" xmlns:am3d="http://schemas.microsoft.com/office/drawing/2017/model3d" xmlns:o="urn:schemas-microsoft-com:office:office" xmlns:r="http://schemas.openxmlformats.org/officeDocument/2006/relationships" xmlns:m="http://schemas.openxmlformats.org/officeDocument/2006/math" xmlns:v="urn:schemas-microsoft-com:vml" xmlns:wp14="http://schemas.microsoft.com/office/word/2010/wordprocessingDrawing" xmlns:wp="http://schemas.openxmlformats.org/drawingml/2006/wordprocessingDrawing" xmlns:w10="urn:schemas-microsoft-com:office:word" xmlns:w="http://schemas.openxmlformats.org/wordprocessingml/2006/main" xmlns:w14="http://schemas.microsoft.com/office/word/2010/wordml" xmlns:w15="http://schemas.microsoft.com/office/word/2012/wordml" xmlns:w16cid="http://schemas.microsoft.com/office/word/2016/wordml/cid" xmlns:w16se="http://schemas.microsoft.com/office/word/2015/wordml/symex" xmlns:wpg="http://schemas.microsoft.com/office/word/2010/wordprocessingGroup" xmlns:wpi="http://schemas.microsoft.com/office/word/2010/wordprocessingInk" xmlns:wne="http://schemas.microsoft.com/office/word/2006/wordml" xmlns:wps="http://schemas.microsoft.com/office/word/2010/wordprocessingShape" mc:Ignorable="w14 w15 w16se w16cid wp14">
   <w:body>
     <w:p>
       <w:pPr>
@@ -137,12 +137,7 @@
         <w:spacing w:line="480" w:lineRule="auto"/>
       </w:pPr>
       <w:r>
-        <w:t>Navigate to the installatio</w:t>
-      </w:r>
-      <w:bookmarkStart w:id="0" w:name="_GoBack"/>
-      <w:bookmarkEnd w:id="0"/>
-      <w:r>
-        <w:t>n location</w:t>
+        <w:t>Navigate to the installation location</w:t>
       </w:r>
     </w:p>
     <w:p>
@@ -171,10 +166,7 @@
       </w:r>
       <w:proofErr w:type="spellEnd"/>
       <w:r>
-        <w:t xml:space="preserve">’ or </w:t>
-      </w:r>
-      <w:r>
-        <w:t>‘C:/Program Files/</w:t>
+        <w:t>’ or ‘C:/Program Files/</w:t>
       </w:r>
       <w:proofErr w:type="spellStart"/>
       <w:r>
@@ -276,12 +268,25 @@
     </w:p>
     <w:p>
       <w:pPr>
+        <w:spacing w:line="480" w:lineRule="auto"/>
+        <w:ind w:left="360"/>
+      </w:pPr>
+      <w:r>
+        <w:t xml:space="preserve">You may see the separate installation guide </w:t>
+      </w:r>
+      <w:bookmarkStart w:id="0" w:name="_GoBack"/>
+      <w:bookmarkEnd w:id="0"/>
+      <w:r>
+        <w:t>for a more in-depth (i.e. see GlassSizeEstimatorInstallationGuide.docx).</w:t>
+      </w:r>
+    </w:p>
+    <w:p>
+      <w:pPr>
         <w:pStyle w:val="Heading1"/>
         <w:spacing w:before="0" w:line="480" w:lineRule="auto"/>
         <w:contextualSpacing/>
       </w:pPr>
       <w:r>
-        <w:lastRenderedPageBreak/>
         <w:t>3</w:t>
       </w:r>
       <w:r>
@@ -464,7 +469,6 @@
         <w:contextualSpacing/>
       </w:pPr>
       <w:r>
-        <w:lastRenderedPageBreak/>
         <w:t xml:space="preserve">Each product lines should be defined in the array of </w:t>
       </w:r>
       <w:proofErr w:type="spellStart"/>
@@ -561,11 +565,9 @@
         <w:tab/>
         <w:t xml:space="preserve">// </w:t>
       </w:r>
-      <w:proofErr w:type="gramStart"/>
       <w:r>
         <w:t>Define</w:t>
       </w:r>
-      <w:proofErr w:type="gramEnd"/>
       <w:r>
         <w:t xml:space="preserve"> each product at this level in the hierarchy</w:t>
       </w:r>
@@ -805,7 +807,6 @@
         <w:t xml:space="preserve"> </w:t>
       </w:r>
       <w:proofErr w:type="spellStart"/>
-      <w:proofErr w:type="gramStart"/>
       <w:r>
         <w:rPr>
           <w:b/>
@@ -819,7 +820,6 @@
         <w:t>an</w:t>
       </w:r>
       <w:proofErr w:type="spellEnd"/>
-      <w:proofErr w:type="gramEnd"/>
       <w:r>
         <w:rPr>
           <w:b/>
@@ -1053,7 +1053,6 @@
         <w:contextualSpacing/>
       </w:pPr>
       <w:r>
-        <w:lastRenderedPageBreak/>
         <w:t xml:space="preserve">          "Name": "</w:t>
       </w:r>
       <w:proofErr w:type="spellStart"/>
@@ -1287,7 +1286,6 @@
         <w:t xml:space="preserve"> </w:t>
       </w:r>
       <w:proofErr w:type="spellStart"/>
-      <w:proofErr w:type="gramStart"/>
       <w:r>
         <w:rPr>
           <w:b/>
@@ -1295,7 +1293,6 @@
         <w:t>boolean</w:t>
       </w:r>
       <w:proofErr w:type="spellEnd"/>
-      <w:proofErr w:type="gramEnd"/>
       <w:r>
         <w:rPr>
           <w:b/>
@@ -1581,7 +1578,6 @@
         <w:contextualSpacing/>
       </w:pPr>
       <w:r>
-        <w:lastRenderedPageBreak/>
         <w:t>4.2</w:t>
       </w:r>
       <w:r>
@@ -1776,7 +1772,6 @@
         <w:ind w:firstLine="720"/>
       </w:pPr>
       <w:r>
-        <w:lastRenderedPageBreak/>
         <w:t xml:space="preserve">Requires a </w:t>
       </w:r>
       <w:r>
@@ -2231,7 +2226,6 @@
         <w:rPr>
           <w:rFonts w:ascii="Times New Roman" w:hAnsi="Times New Roman" w:cs="Times New Roman"/>
         </w:rPr>
-        <w:lastRenderedPageBreak/>
         <w:t>4.2</w:t>
       </w:r>
       <w:r>
@@ -2641,7 +2635,6 @@
         <w:rPr>
           <w:rFonts w:ascii="Times New Roman" w:hAnsi="Times New Roman" w:cs="Times New Roman"/>
         </w:rPr>
-        <w:lastRenderedPageBreak/>
         <w:t>4.2</w:t>
       </w:r>
       <w:r>
@@ -3004,7 +2997,6 @@
         <w:rPr>
           <w:rFonts w:ascii="Times New Roman" w:hAnsi="Times New Roman" w:cs="Times New Roman"/>
         </w:rPr>
-        <w:lastRenderedPageBreak/>
         <w:t>4.2</w:t>
       </w:r>
       <w:r>
@@ -3374,7 +3366,6 @@
         <w:spacing w:after="0" w:line="480" w:lineRule="auto"/>
       </w:pPr>
       <w:r>
-        <w:lastRenderedPageBreak/>
         <w:tab/>
         <w:t>Set the current value in the pipeline to the given conditional value.</w:t>
       </w:r>
@@ -3859,7 +3850,6 @@
         <w:ind w:left="720"/>
       </w:pPr>
       <w:r>
-        <w:lastRenderedPageBreak/>
         <w:t xml:space="preserve">          {</w:t>
       </w:r>
     </w:p>
@@ -4402,7 +4392,6 @@
         <w:ind w:left="720"/>
       </w:pPr>
       <w:r>
-        <w:lastRenderedPageBreak/>
         <w:t xml:space="preserve">            "Operation": "Branch",</w:t>
       </w:r>
     </w:p>
@@ -4824,7 +4813,6 @@
         <w:rPr>
           <w:rFonts w:ascii="Times New Roman" w:hAnsi="Times New Roman" w:cs="Times New Roman"/>
         </w:rPr>
-        <w:lastRenderedPageBreak/>
         <w:t>4</w:t>
       </w:r>
       <w:r>
@@ -5112,7 +5100,6 @@
         <w:contextualSpacing/>
       </w:pPr>
       <w:r>
-        <w:lastRenderedPageBreak/>
         <w:t xml:space="preserve">    {</w:t>
       </w:r>
     </w:p>
@@ -5500,7 +5487,6 @@
         <w:contextualSpacing/>
       </w:pPr>
       <w:r>
-        <w:lastRenderedPageBreak/>
         <w:t xml:space="preserve">    },</w:t>
       </w:r>
     </w:p>
@@ -5610,7 +5596,7 @@
 </file>
 
 <file path=word/numbering.xml><?xml version="1.0" encoding="utf-8"?>
-<w:numbering xmlns:wpc="http://schemas.microsoft.com/office/word/2010/wordprocessingCanvas" xmlns:mc="http://schemas.openxmlformats.org/markup-compatibility/2006" xmlns:o="urn:schemas-microsoft-com:office:office" xmlns:r="http://schemas.openxmlformats.org/officeDocument/2006/relationships" xmlns:m="http://schemas.openxmlformats.org/officeDocument/2006/math" xmlns:v="urn:schemas-microsoft-com:vml" xmlns:wp14="http://schemas.microsoft.com/office/word/2010/wordprocessingDrawing" xmlns:wp="http://schemas.openxmlformats.org/drawingml/2006/wordprocessingDrawing" xmlns:w10="urn:schemas-microsoft-com:office:word" xmlns:w="http://schemas.openxmlformats.org/wordprocessingml/2006/main" xmlns:w14="http://schemas.microsoft.com/office/word/2010/wordml" xmlns:w15="http://schemas.microsoft.com/office/word/2012/wordml" xmlns:wpg="http://schemas.microsoft.com/office/word/2010/wordprocessingGroup" xmlns:wpi="http://schemas.microsoft.com/office/word/2010/wordprocessingInk" xmlns:wne="http://schemas.microsoft.com/office/word/2006/wordml" xmlns:wps="http://schemas.microsoft.com/office/word/2010/wordprocessingShape" mc:Ignorable="w14 w15 wp14">
+<w:numbering xmlns:wpc="http://schemas.microsoft.com/office/word/2010/wordprocessingCanvas" xmlns:cx="http://schemas.microsoft.com/office/drawing/2014/chartex" xmlns:cx1="http://schemas.microsoft.com/office/drawing/2015/9/8/chartex" xmlns:cx2="http://schemas.microsoft.com/office/drawing/2015/10/21/chartex" xmlns:cx3="http://schemas.microsoft.com/office/drawing/2016/5/9/chartex" xmlns:cx4="http://schemas.microsoft.com/office/drawing/2016/5/10/chartex" xmlns:cx5="http://schemas.microsoft.com/office/drawing/2016/5/11/chartex" xmlns:cx6="http://schemas.microsoft.com/office/drawing/2016/5/12/chartex" xmlns:cx7="http://schemas.microsoft.com/office/drawing/2016/5/13/chartex" xmlns:cx8="http://schemas.microsoft.com/office/drawing/2016/5/14/chartex" xmlns:mc="http://schemas.openxmlformats.org/markup-compatibility/2006" xmlns:aink="http://schemas.microsoft.com/office/drawing/2016/ink" xmlns:am3d="http://schemas.microsoft.com/office/drawing/2017/model3d" xmlns:o="urn:schemas-microsoft-com:office:office" xmlns:r="http://schemas.openxmlformats.org/officeDocument/2006/relationships" xmlns:m="http://schemas.openxmlformats.org/officeDocument/2006/math" xmlns:v="urn:schemas-microsoft-com:vml" xmlns:wp14="http://schemas.microsoft.com/office/word/2010/wordprocessingDrawing" xmlns:wp="http://schemas.openxmlformats.org/drawingml/2006/wordprocessingDrawing" xmlns:w10="urn:schemas-microsoft-com:office:word" xmlns:w="http://schemas.openxmlformats.org/wordprocessingml/2006/main" xmlns:w14="http://schemas.microsoft.com/office/word/2010/wordml" xmlns:w15="http://schemas.microsoft.com/office/word/2012/wordml" xmlns:w16cid="http://schemas.microsoft.com/office/word/2016/wordml/cid" xmlns:w16se="http://schemas.microsoft.com/office/word/2015/wordml/symex" xmlns:wpg="http://schemas.microsoft.com/office/word/2010/wordprocessingGroup" xmlns:wpi="http://schemas.microsoft.com/office/word/2010/wordprocessingInk" xmlns:wne="http://schemas.microsoft.com/office/word/2006/wordml" xmlns:wps="http://schemas.microsoft.com/office/word/2010/wordprocessingShape" mc:Ignorable="w14 w15 w16se w16cid wp14">
   <w:abstractNum w:abstractNumId="0" w15:restartNumberingAfterBreak="0">
     <w:nsid w:val="37167371"/>
     <w:multiLevelType w:val="hybridMultilevel"/>
@@ -5820,7 +5806,7 @@
 </file>
 
 <file path=word/styles.xml><?xml version="1.0" encoding="utf-8"?>
-<w:styles xmlns:mc="http://schemas.openxmlformats.org/markup-compatibility/2006" xmlns:r="http://schemas.openxmlformats.org/officeDocument/2006/relationships" xmlns:w="http://schemas.openxmlformats.org/wordprocessingml/2006/main" xmlns:w14="http://schemas.microsoft.com/office/word/2010/wordml" xmlns:w15="http://schemas.microsoft.com/office/word/2012/wordml" mc:Ignorable="w14 w15">
+<w:styles xmlns:mc="http://schemas.openxmlformats.org/markup-compatibility/2006" xmlns:r="http://schemas.openxmlformats.org/officeDocument/2006/relationships" xmlns:w="http://schemas.openxmlformats.org/wordprocessingml/2006/main" xmlns:w14="http://schemas.microsoft.com/office/word/2010/wordml" xmlns:w15="http://schemas.microsoft.com/office/word/2012/wordml" xmlns:w16cid="http://schemas.microsoft.com/office/word/2016/wordml/cid" xmlns:w16se="http://schemas.microsoft.com/office/word/2015/wordml/symex" mc:Ignorable="w14 w15 w16se w16cid">
   <w:docDefaults>
     <w:rPrDefault>
       <w:rPr>
@@ -5836,7 +5822,7 @@
       </w:pPr>
     </w:pPrDefault>
   </w:docDefaults>
-  <w:latentStyles w:defLockedState="0" w:defUIPriority="99" w:defSemiHidden="0" w:defUnhideWhenUsed="0" w:defQFormat="0" w:count="371">
+  <w:latentStyles w:defLockedState="0" w:defUIPriority="99" w:defSemiHidden="0" w:defUnhideWhenUsed="0" w:defQFormat="0" w:count="376">
     <w:lsdException w:name="Normal" w:uiPriority="0" w:qFormat="1"/>
     <w:lsdException w:name="heading 1" w:uiPriority="9" w:qFormat="1"/>
     <w:lsdException w:name="heading 2" w:semiHidden="1" w:uiPriority="9" w:unhideWhenUsed="1" w:qFormat="1"/>
@@ -5942,7 +5928,6 @@
     <w:lsdException w:name="HTML Sample" w:semiHidden="1" w:unhideWhenUsed="1"/>
     <w:lsdException w:name="HTML Typewriter" w:semiHidden="1" w:unhideWhenUsed="1"/>
     <w:lsdException w:name="HTML Variable" w:semiHidden="1" w:unhideWhenUsed="1"/>
-    <w:lsdException w:name="Normal Table" w:semiHidden="1" w:unhideWhenUsed="1"/>
     <w:lsdException w:name="annotation subject" w:semiHidden="1" w:unhideWhenUsed="1"/>
     <w:lsdException w:name="No List" w:semiHidden="1" w:unhideWhenUsed="1"/>
     <w:lsdException w:name="Outline List 1" w:semiHidden="1" w:unhideWhenUsed="1"/>
@@ -5985,11 +5970,8 @@
     <w:lsdException w:name="Table Contemporary" w:semiHidden="1" w:unhideWhenUsed="1"/>
     <w:lsdException w:name="Table Elegant" w:semiHidden="1" w:unhideWhenUsed="1"/>
     <w:lsdException w:name="Table Professional" w:semiHidden="1" w:unhideWhenUsed="1"/>
-    <w:lsdException w:name="Table Subtle 1" w:semiHidden="1" w:unhideWhenUsed="1"/>
     <w:lsdException w:name="Table Subtle 2" w:semiHidden="1" w:unhideWhenUsed="1"/>
     <w:lsdException w:name="Table Web 1" w:semiHidden="1" w:unhideWhenUsed="1"/>
-    <w:lsdException w:name="Table Web 2" w:semiHidden="1" w:unhideWhenUsed="1"/>
-    <w:lsdException w:name="Table Web 3" w:semiHidden="1" w:unhideWhenUsed="1"/>
     <w:lsdException w:name="Balloon Text" w:semiHidden="1" w:unhideWhenUsed="1"/>
     <w:lsdException w:name="Table Grid" w:uiPriority="39"/>
     <w:lsdException w:name="Table Theme" w:semiHidden="1" w:unhideWhenUsed="1"/>
@@ -6208,6 +6190,11 @@
     <w:lsdException w:name="List Table 5 Dark Accent 6" w:uiPriority="50"/>
     <w:lsdException w:name="List Table 6 Colorful Accent 6" w:uiPriority="51"/>
     <w:lsdException w:name="List Table 7 Colorful Accent 6" w:uiPriority="52"/>
+    <w:lsdException w:name="Mention" w:semiHidden="1" w:unhideWhenUsed="1"/>
+    <w:lsdException w:name="Smart Hyperlink" w:semiHidden="1" w:unhideWhenUsed="1"/>
+    <w:lsdException w:name="Hashtag" w:semiHidden="1" w:unhideWhenUsed="1"/>
+    <w:lsdException w:name="Unresolved Mention" w:semiHidden="1" w:unhideWhenUsed="1"/>
+    <w:lsdException w:name="Smart Link" w:semiHidden="1" w:unhideWhenUsed="1"/>
   </w:latentStyles>
   <w:style w:type="paragraph" w:default="1" w:styleId="Normal">
     <w:name w:val="Normal"/>
@@ -6523,6 +6510,36 @@
       <w:rFonts w:eastAsia="Times New Roman"/>
     </w:rPr>
   </w:style>
+  <w:style w:type="paragraph" w:styleId="BalloonText">
+    <w:name w:val="Balloon Text"/>
+    <w:basedOn w:val="Normal"/>
+    <w:link w:val="BalloonTextChar"/>
+    <w:uiPriority w:val="99"/>
+    <w:semiHidden/>
+    <w:unhideWhenUsed/>
+    <w:rsid w:val="007C00C3"/>
+    <w:pPr>
+      <w:spacing w:after="0" w:line="240" w:lineRule="auto"/>
+    </w:pPr>
+    <w:rPr>
+      <w:rFonts w:ascii="Segoe UI" w:hAnsi="Segoe UI" w:cs="Segoe UI"/>
+      <w:sz w:val="18"/>
+      <w:szCs w:val="18"/>
+    </w:rPr>
+  </w:style>
+  <w:style w:type="character" w:customStyle="1" w:styleId="BalloonTextChar">
+    <w:name w:val="Balloon Text Char"/>
+    <w:basedOn w:val="DefaultParagraphFont"/>
+    <w:link w:val="BalloonText"/>
+    <w:uiPriority w:val="99"/>
+    <w:semiHidden/>
+    <w:rsid w:val="007C00C3"/>
+    <w:rPr>
+      <w:rFonts w:ascii="Segoe UI" w:hAnsi="Segoe UI" w:cs="Segoe UI"/>
+      <w:sz w:val="18"/>
+      <w:szCs w:val="18"/>
+    </w:rPr>
+  </w:style>
 </w:styles>
 </file>
 

</xml_diff>